<commit_message>
Update 01 - ANEXO - Modelo de Negocio - EJEMPLO.docx
</commit_message>
<xml_diff>
--- a/documentacion/01 - ANEXO - Modelo de Negocio - EJEMPLO.docx
+++ b/documentacion/01 - ANEXO - Modelo de Negocio - EJEMPLO.docx
@@ -2,6 +2,23 @@
 <file path=word/document.xml><?xml version="1.0" encoding="utf-8"?>
 <w:document xmlns:wpc="http://schemas.microsoft.com/office/word/2010/wordprocessingCanvas" xmlns:cx="http://schemas.microsoft.com/office/drawing/2014/chartex" xmlns:cx1="http://schemas.microsoft.com/office/drawing/2015/9/8/chartex" xmlns:cx2="http://schemas.microsoft.com/office/drawing/2015/10/21/chartex" xmlns:cx3="http://schemas.microsoft.com/office/drawing/2016/5/9/chartex" xmlns:cx4="http://schemas.microsoft.com/office/drawing/2016/5/10/chartex" xmlns:cx5="http://schemas.microsoft.com/office/drawing/2016/5/11/chartex" xmlns:cx6="http://schemas.microsoft.com/office/drawing/2016/5/12/chartex" xmlns:cx7="http://schemas.microsoft.com/office/drawing/2016/5/13/chartex" xmlns:cx8="http://schemas.microsoft.com/office/drawing/2016/5/14/chartex" xmlns:mc="http://schemas.openxmlformats.org/markup-compatibility/2006" xmlns:aink="http://schemas.microsoft.com/office/drawing/2016/ink" xmlns:am3d="http://schemas.microsoft.com/office/drawing/2017/model3d" xmlns:o="urn:schemas-microsoft-com:office:office" xmlns:r="http://schemas.openxmlformats.org/officeDocument/2006/relationships" xmlns:m="http://schemas.openxmlformats.org/officeDocument/2006/math" xmlns:v="urn:schemas-microsoft-com:vml" xmlns:wp14="http://schemas.microsoft.com/office/word/2010/wordprocessingDrawing" xmlns:wp="http://schemas.openxmlformats.org/drawingml/2006/wordprocessingDrawing" xmlns:w10="urn:schemas-microsoft-com:office:word" xmlns:w="http://schemas.openxmlformats.org/wordprocessingml/2006/main" xmlns:w14="http://schemas.microsoft.com/office/word/2010/wordml" xmlns:w15="http://schemas.microsoft.com/office/word/2012/wordml" xmlns:w16cex="http://schemas.microsoft.com/office/word/2018/wordml/cex" xmlns:w16cid="http://schemas.microsoft.com/office/word/2016/wordml/cid" xmlns:w16="http://schemas.microsoft.com/office/word/2018/wordml" xmlns:w16se="http://schemas.microsoft.com/office/word/2015/wordml/symex" xmlns:wpg="http://schemas.microsoft.com/office/word/2010/wordprocessingGroup" xmlns:wpi="http://schemas.microsoft.com/office/word/2010/wordprocessingInk" xmlns:wne="http://schemas.microsoft.com/office/word/2006/wordml" xmlns:wps="http://schemas.microsoft.com/office/word/2010/wordprocessingShape" mc:Ignorable="w14 w15 w16se w16cid w16 w16cex wp14">
   <w:body>
+    <w:p>
+      <w:pPr>
+        <w:widowControl w:val="0"/>
+        <w:tabs>
+          <w:tab w:val="left" w:pos="2787"/>
+        </w:tabs>
+        <w:spacing w:after="0" w:line="240" w:lineRule="auto"/>
+        <w:jc w:val="center"/>
+        <w:rPr>
+          <w:rFonts w:ascii="Arial" w:eastAsia="Times New Roman" w:hAnsi="Arial" w:cs="Arial"/>
+          <w:b/>
+          <w:sz w:val="40"/>
+          <w:szCs w:val="24"/>
+          <w:lang w:val="es-ES_tradnl" w:eastAsia="es-ES"/>
+        </w:rPr>
+      </w:pPr>
+    </w:p>
     <w:p>
       <w:pPr>
         <w:widowControl w:val="0"/>
@@ -647,6 +664,7 @@
                 <w:lang w:val="es-ES_tradnl" w:eastAsia="es-ES"/>
               </w:rPr>
             </w:pPr>
+            <w:proofErr w:type="spellStart"/>
             <w:r>
               <w:rPr>
                 <w:rFonts w:ascii="Arial" w:eastAsia="Times New Roman" w:hAnsi="Arial" w:cs="Arial"/>
@@ -656,6 +674,7 @@
               </w:rPr>
               <w:t>xxxxxxxxxx</w:t>
             </w:r>
+            <w:proofErr w:type="spellEnd"/>
             <w:r>
               <w:rPr>
                 <w:rFonts w:ascii="Arial" w:eastAsia="Times New Roman" w:hAnsi="Arial" w:cs="Arial"/>
@@ -768,7 +787,35 @@
         <w:rPr>
           <w:lang w:val="es-419"/>
         </w:rPr>
-        <w:t>La aplicación consiste en el consumo de diferentes promociones por parte de un usuario final que como requisito sólo tiene que estar registrado en la aplicación a través de su número celular. La aplicación le mostrará al usuario final una lista de tarjetas de una o más empresas que han publicitado algunas promociones de consumo como un descuento especial, un dos por uno, o promociones similares. El usuario podrá obtener más información dando tap (click) a la tarjeta informativa de modo que, se mostrará una imagen, un título, una descripción, el nombre del negocio, el tiempo de vigencia de la publicidad o los días que aplique dicha promoción, un “cómo llegar” (opción que le dará la ubicación o las ubicaciones de las sedes del negocio en las que aplique la promoción), el número de veces que un usuario ha canjeado dicha promoción y la cantidad de canjes que le queden disponibles.</w:t>
+        <w:t xml:space="preserve">La aplicación consiste en el consumo de diferentes promociones por parte de un usuario final que como requisito sólo tiene que estar registrado en la aplicación a través de su número celular. La aplicación le mostrará al usuario final una lista de tarjetas de una o más empresas que han publicitado algunas promociones de consumo como un descuento especial, un dos por uno, o promociones similares. El usuario podrá obtener más información dando </w:t>
+      </w:r>
+      <w:proofErr w:type="spellStart"/>
+      <w:r>
+        <w:rPr>
+          <w:lang w:val="es-419"/>
+        </w:rPr>
+        <w:t>tap</w:t>
+      </w:r>
+      <w:proofErr w:type="spellEnd"/>
+      <w:r>
+        <w:rPr>
+          <w:lang w:val="es-419"/>
+        </w:rPr>
+        <w:t xml:space="preserve"> (</w:t>
+      </w:r>
+      <w:proofErr w:type="spellStart"/>
+      <w:r>
+        <w:rPr>
+          <w:lang w:val="es-419"/>
+        </w:rPr>
+        <w:t>click</w:t>
+      </w:r>
+      <w:proofErr w:type="spellEnd"/>
+      <w:r>
+        <w:rPr>
+          <w:lang w:val="es-419"/>
+        </w:rPr>
+        <w:t>) a la tarjeta informativa de modo que, se mostrará una imagen, un título, una descripción, el nombre del negocio, el tiempo de vigencia de la publicidad o los días que aplique dicha promoción, un “cómo llegar” (opción que le dará la ubicación o las ubicaciones de las sedes del negocio en las que aplique la promoción), el número de veces que un usuario ha canjeado dicha promoción y la cantidad de canjes que le queden disponibles.</w:t>
       </w:r>
     </w:p>
     <w:p>

</xml_diff>